<commit_message>
adding html daily log
</commit_message>
<xml_diff>
--- a/Daily.Log.docx
+++ b/Daily.Log.docx
@@ -28,10 +28,10 @@
       <w:pPr>
         <w:pStyle w:val="Heading1"/>
       </w:pPr>
-      <w:bookmarkStart w:id="21" w:name="hours-logged-on-2020-03-20"/>
+      <w:bookmarkStart w:id="21" w:name="hours-logged-on-2020-04-01"/>
       <w:bookmarkEnd w:id="21"/>
       <w:r>
-        <w:t xml:space="preserve">Hours Logged on: 2020-03-20</w:t>
+        <w:t xml:space="preserve">Hours Logged on: 2020-04-01</w:t>
       </w:r>
     </w:p>
     <w:tbl>
@@ -75,7 +75,7 @@
               <w:jc w:val="left"/>
             </w:pPr>
             <w:r>
-              <w:t xml:space="preserve">Description of Work</w:t>
+              <w:t xml:space="preserve">Project</w:t>
             </w:r>
           </w:p>
         </w:tc>
@@ -89,10 +89,10 @@
           <w:p>
             <w:pPr>
               <w:pStyle w:val="Compact"/>
-              <w:jc w:val="right"/>
-            </w:pPr>
-            <w:r>
-              <w:t xml:space="preserve">Estimated hrs</w:t>
+              <w:jc w:val="left"/>
+            </w:pPr>
+            <w:r>
+              <w:t xml:space="preserve">Description of Work</w:t>
             </w:r>
           </w:p>
         </w:tc>
@@ -109,7 +109,7 @@
               <w:jc w:val="right"/>
             </w:pPr>
             <w:r>
-              <w:t xml:space="preserve">Actual hrs</w:t>
+              <w:t xml:space="preserve">Estimated hrs</w:t>
             </w:r>
           </w:p>
         </w:tc>
@@ -123,10 +123,10 @@
           <w:p>
             <w:pPr>
               <w:pStyle w:val="Compact"/>
-              <w:jc w:val="left"/>
-            </w:pPr>
-            <w:r>
-              <w:t xml:space="preserve">Planned/Unplanned</w:t>
+              <w:jc w:val="right"/>
+            </w:pPr>
+            <w:r>
+              <w:t xml:space="preserve">Actual hrs</w:t>
             </w:r>
           </w:p>
         </w:tc>
@@ -143,7 +143,7 @@
               <w:jc w:val="left"/>
             </w:pPr>
             <w:r>
-              <w:t xml:space="preserve">Result</w:t>
+              <w:t xml:space="preserve">Planned/Unplanned</w:t>
             </w:r>
           </w:p>
         </w:tc>
@@ -160,6 +160,23 @@
               <w:jc w:val="left"/>
             </w:pPr>
             <w:r>
+              <w:t xml:space="preserve">Result</w:t>
+            </w:r>
+          </w:p>
+        </w:tc>
+        <w:tc>
+          <w:tcPr>
+            <w:tcBorders>
+              <w:bottom w:val="single"/>
+            </w:tcBorders>
+            <w:vAlign w:val="bottom"/>
+          </w:tcPr>
+          <w:p>
+            <w:pPr>
+              <w:pStyle w:val="Compact"/>
+              <w:jc w:val="left"/>
+            </w:pPr>
+            <w:r>
               <w:t xml:space="preserve">Comments</w:t>
             </w:r>
           </w:p>
@@ -184,7 +201,29 @@
               <w:jc w:val="left"/>
             </w:pPr>
             <w:r>
-              <w:t xml:space="preserve">Adding locations to LMAS online map</w:t>
+              <w:t xml:space="preserve">DATABASE MODERNIZATION</w:t>
+            </w:r>
+          </w:p>
+        </w:tc>
+        <w:tc>
+          <w:p>
+            <w:pPr>
+              <w:pStyle w:val="Compact"/>
+              <w:jc w:val="left"/>
+            </w:pPr>
+            <w:r>
+              <w:t xml:space="preserve">communicating with Cindy about differences I’m seeing in tables she loaded and sent back to me</w:t>
+            </w:r>
+          </w:p>
+        </w:tc>
+        <w:tc>
+          <w:p>
+            <w:pPr>
+              <w:pStyle w:val="Compact"/>
+              <w:jc w:val="right"/>
+            </w:pPr>
+            <w:r>
+              <w:t xml:space="preserve">1.0</w:t>
             </w:r>
           </w:p>
         </w:tc>
@@ -203,21 +242,10 @@
           <w:p>
             <w:pPr>
               <w:pStyle w:val="Compact"/>
-              <w:jc w:val="right"/>
-            </w:pPr>
-            <w:r>
-              <w:t xml:space="preserve">NA</w:t>
-            </w:r>
-          </w:p>
-        </w:tc>
-        <w:tc>
-          <w:p>
-            <w:pPr>
-              <w:pStyle w:val="Compact"/>
-              <w:jc w:val="left"/>
-            </w:pPr>
-            <w:r>
-              <w:t xml:space="preserve">Planned</w:t>
+              <w:jc w:val="left"/>
+            </w:pPr>
+            <w:r>
+              <w:t xml:space="preserve">Unplanned</w:t>
             </w:r>
           </w:p>
         </w:tc>
@@ -263,51 +291,62 @@
               <w:jc w:val="left"/>
             </w:pPr>
             <w:r>
-              <w:t xml:space="preserve">Database Modernization- sample event inforrmation table</w:t>
-            </w:r>
-          </w:p>
-        </w:tc>
-        <w:tc>
-          <w:p>
-            <w:pPr>
-              <w:pStyle w:val="Compact"/>
-              <w:jc w:val="right"/>
-            </w:pPr>
-            <w:r>
-              <w:t xml:space="preserve">3.50</w:t>
-            </w:r>
-          </w:p>
-        </w:tc>
-        <w:tc>
-          <w:p>
-            <w:pPr>
-              <w:pStyle w:val="Compact"/>
-              <w:jc w:val="right"/>
-            </w:pPr>
-            <w:r>
-              <w:t xml:space="preserve">NA</w:t>
-            </w:r>
-          </w:p>
-        </w:tc>
-        <w:tc>
-          <w:p>
-            <w:pPr>
-              <w:pStyle w:val="Compact"/>
-              <w:jc w:val="left"/>
-            </w:pPr>
-            <w:r>
-              <w:t xml:space="preserve">Planned</w:t>
-            </w:r>
-          </w:p>
-        </w:tc>
-        <w:tc>
-          <w:p>
-            <w:pPr>
-              <w:pStyle w:val="Compact"/>
-              <w:jc w:val="left"/>
-            </w:pPr>
-            <w:r>
-              <w:t xml:space="preserve">Complete</w:t>
+              <w:t xml:space="preserve">DATABASE MODERNIZATION</w:t>
+            </w:r>
+          </w:p>
+        </w:tc>
+        <w:tc>
+          <w:p>
+            <w:pPr>
+              <w:pStyle w:val="Compact"/>
+              <w:jc w:val="left"/>
+            </w:pPr>
+            <w:r>
+              <w:t xml:space="preserve">Loading Rebecca’s 2019 HAB data</w:t>
+            </w:r>
+          </w:p>
+        </w:tc>
+        <w:tc>
+          <w:p>
+            <w:pPr>
+              <w:pStyle w:val="Compact"/>
+              <w:jc w:val="right"/>
+            </w:pPr>
+            <w:r>
+              <w:t xml:space="preserve">1.5</w:t>
+            </w:r>
+          </w:p>
+        </w:tc>
+        <w:tc>
+          <w:p>
+            <w:pPr>
+              <w:pStyle w:val="Compact"/>
+              <w:jc w:val="right"/>
+            </w:pPr>
+            <w:r>
+              <w:t xml:space="preserve">1.50</w:t>
+            </w:r>
+          </w:p>
+        </w:tc>
+        <w:tc>
+          <w:p>
+            <w:pPr>
+              <w:pStyle w:val="Compact"/>
+              <w:jc w:val="left"/>
+            </w:pPr>
+            <w:r>
+              <w:t xml:space="preserve">Unplanned</w:t>
+            </w:r>
+          </w:p>
+        </w:tc>
+        <w:tc>
+          <w:p>
+            <w:pPr>
+              <w:pStyle w:val="Compact"/>
+              <w:jc w:val="left"/>
+            </w:pPr>
+            <w:r>
+              <w:t xml:space="preserve">In Progress</w:t>
             </w:r>
           </w:p>
         </w:tc>
@@ -342,7 +381,29 @@
               <w:jc w:val="left"/>
             </w:pPr>
             <w:r>
-              <w:t xml:space="preserve">Meeting with Keleigh to learn how to construct arc map</w:t>
+              <w:t xml:space="preserve">FLHUB SUPPORT</w:t>
+            </w:r>
+          </w:p>
+        </w:tc>
+        <w:tc>
+          <w:p>
+            <w:pPr>
+              <w:pStyle w:val="Compact"/>
+              <w:jc w:val="left"/>
+            </w:pPr>
+            <w:r>
+              <w:t xml:space="preserve">FLHUB QA analysis</w:t>
+            </w:r>
+          </w:p>
+        </w:tc>
+        <w:tc>
+          <w:p>
+            <w:pPr>
+              <w:pStyle w:val="Compact"/>
+              <w:jc w:val="right"/>
+            </w:pPr>
+            <w:r>
+              <w:t xml:space="preserve">1.0</w:t>
             </w:r>
           </w:p>
         </w:tc>
@@ -361,21 +422,10 @@
           <w:p>
             <w:pPr>
               <w:pStyle w:val="Compact"/>
-              <w:jc w:val="right"/>
-            </w:pPr>
-            <w:r>
-              <w:t xml:space="preserve">NA</w:t>
-            </w:r>
-          </w:p>
-        </w:tc>
-        <w:tc>
-          <w:p>
-            <w:pPr>
-              <w:pStyle w:val="Compact"/>
-              <w:jc w:val="left"/>
-            </w:pPr>
-            <w:r>
-              <w:t xml:space="preserve">Planned</w:t>
+              <w:jc w:val="left"/>
+            </w:pPr>
+            <w:r>
+              <w:t xml:space="preserve">Unplanned</w:t>
             </w:r>
           </w:p>
         </w:tc>
@@ -421,7 +471,29 @@
               <w:jc w:val="left"/>
             </w:pPr>
             <w:r>
-              <w:t xml:space="preserve">staff meeting</w:t>
+              <w:t xml:space="preserve">GENERAL/SECTION</w:t>
+            </w:r>
+          </w:p>
+        </w:tc>
+        <w:tc>
+          <w:p>
+            <w:pPr>
+              <w:pStyle w:val="Compact"/>
+              <w:jc w:val="left"/>
+            </w:pPr>
+            <w:r>
+              <w:t xml:space="preserve">section meeting</w:t>
+            </w:r>
+          </w:p>
+        </w:tc>
+        <w:tc>
+          <w:p>
+            <w:pPr>
+              <w:pStyle w:val="Compact"/>
+              <w:jc w:val="right"/>
+            </w:pPr>
+            <w:r>
+              <w:t xml:space="preserve">0.5</w:t>
             </w:r>
           </w:p>
         </w:tc>
@@ -433,17 +505,6 @@
             </w:pPr>
             <w:r>
               <w:t xml:space="preserve">0.50</w:t>
-            </w:r>
-          </w:p>
-        </w:tc>
-        <w:tc>
-          <w:p>
-            <w:pPr>
-              <w:pStyle w:val="Compact"/>
-              <w:jc w:val="right"/>
-            </w:pPr>
-            <w:r>
-              <w:t xml:space="preserve">NA</w:t>
             </w:r>
           </w:p>
         </w:tc>
@@ -489,62 +550,73 @@
               <w:jc w:val="left"/>
             </w:pPr>
             <w:r>
-              <w:t xml:space="preserve">Karen Woodfield</w:t>
-            </w:r>
-          </w:p>
-        </w:tc>
-        <w:tc>
-          <w:p>
-            <w:pPr>
-              <w:pStyle w:val="Compact"/>
-              <w:jc w:val="left"/>
-            </w:pPr>
-            <w:r>
-              <w:t xml:space="preserve">Attended daily section meeting</w:t>
-            </w:r>
-          </w:p>
-        </w:tc>
-        <w:tc>
-          <w:p>
-            <w:pPr>
-              <w:pStyle w:val="Compact"/>
-              <w:jc w:val="right"/>
-            </w:pPr>
-            <w:r>
-              <w:t xml:space="preserve">NA</w:t>
-            </w:r>
-          </w:p>
-        </w:tc>
-        <w:tc>
-          <w:p>
-            <w:pPr>
-              <w:pStyle w:val="Compact"/>
-              <w:jc w:val="right"/>
-            </w:pPr>
-            <w:r>
-              <w:t xml:space="preserve">0.50</w:t>
-            </w:r>
-          </w:p>
-        </w:tc>
-        <w:tc>
-          <w:p>
-            <w:pPr>
-              <w:pStyle w:val="Compact"/>
-              <w:jc w:val="left"/>
-            </w:pPr>
-            <w:r>
-              <w:t xml:space="preserve">NA</w:t>
-            </w:r>
-          </w:p>
-        </w:tc>
-        <w:tc>
-          <w:p>
-            <w:pPr>
-              <w:pStyle w:val="Compact"/>
-              <w:jc w:val="left"/>
-            </w:pPr>
-            <w:r>
-              <w:t xml:space="preserve">NA</w:t>
+              <w:t xml:space="preserve">Alene Onion</w:t>
+            </w:r>
+          </w:p>
+        </w:tc>
+        <w:tc>
+          <w:p>
+            <w:pPr>
+              <w:pStyle w:val="Compact"/>
+              <w:jc w:val="left"/>
+            </w:pPr>
+            <w:r>
+              <w:t xml:space="preserve">NA</w:t>
+            </w:r>
+          </w:p>
+        </w:tc>
+        <w:tc>
+          <w:p>
+            <w:pPr>
+              <w:pStyle w:val="Compact"/>
+              <w:jc w:val="left"/>
+            </w:pPr>
+            <w:r>
+              <w:t xml:space="preserve">working on plot of our hours</w:t>
+            </w:r>
+          </w:p>
+        </w:tc>
+        <w:tc>
+          <w:p>
+            <w:pPr>
+              <w:pStyle w:val="Compact"/>
+              <w:jc w:val="right"/>
+            </w:pPr>
+            <w:r>
+              <w:t xml:space="preserve">2.0</w:t>
+            </w:r>
+          </w:p>
+        </w:tc>
+        <w:tc>
+          <w:p>
+            <w:pPr>
+              <w:pStyle w:val="Compact"/>
+              <w:jc w:val="right"/>
+            </w:pPr>
+            <w:r>
+              <w:t xml:space="preserve">2.00</w:t>
+            </w:r>
+          </w:p>
+        </w:tc>
+        <w:tc>
+          <w:p>
+            <w:pPr>
+              <w:pStyle w:val="Compact"/>
+              <w:jc w:val="left"/>
+            </w:pPr>
+            <w:r>
+              <w:t xml:space="preserve">Unplanned</w:t>
+            </w:r>
+          </w:p>
+        </w:tc>
+        <w:tc>
+          <w:p>
+            <w:pPr>
+              <w:pStyle w:val="Compact"/>
+              <w:jc w:val="left"/>
+            </w:pPr>
+            <w:r>
+              <w:t xml:space="preserve">Complete</w:t>
             </w:r>
           </w:p>
         </w:tc>
@@ -568,40 +640,51 @@
               <w:jc w:val="left"/>
             </w:pPr>
             <w:r>
-              <w:t xml:space="preserve">Karen Woodfield</w:t>
-            </w:r>
-          </w:p>
-        </w:tc>
-        <w:tc>
-          <w:p>
-            <w:pPr>
-              <w:pStyle w:val="Compact"/>
-              <w:jc w:val="left"/>
-            </w:pPr>
-            <w:r>
-              <w:t xml:space="preserve">Finished reading the DASH summary document</w:t>
-            </w:r>
-          </w:p>
-        </w:tc>
-        <w:tc>
-          <w:p>
-            <w:pPr>
-              <w:pStyle w:val="Compact"/>
-              <w:jc w:val="right"/>
-            </w:pPr>
-            <w:r>
-              <w:t xml:space="preserve">NA</w:t>
-            </w:r>
-          </w:p>
-        </w:tc>
-        <w:tc>
-          <w:p>
-            <w:pPr>
-              <w:pStyle w:val="Compact"/>
-              <w:jc w:val="right"/>
-            </w:pPr>
-            <w:r>
-              <w:t xml:space="preserve">0.50</w:t>
+              <w:t xml:space="preserve">Jesse Keltz</w:t>
+            </w:r>
+          </w:p>
+        </w:tc>
+        <w:tc>
+          <w:p>
+            <w:pPr>
+              <w:pStyle w:val="Compact"/>
+              <w:jc w:val="left"/>
+            </w:pPr>
+            <w:r>
+              <w:t xml:space="preserve">LCI SAMPLING PREP</w:t>
+            </w:r>
+          </w:p>
+        </w:tc>
+        <w:tc>
+          <w:p>
+            <w:pPr>
+              <w:pStyle w:val="Compact"/>
+              <w:jc w:val="left"/>
+            </w:pPr>
+            <w:r>
+              <w:t xml:space="preserve">Marcophyte survey form splitting answer lists</w:t>
+            </w:r>
+          </w:p>
+        </w:tc>
+        <w:tc>
+          <w:p>
+            <w:pPr>
+              <w:pStyle w:val="Compact"/>
+              <w:jc w:val="right"/>
+            </w:pPr>
+            <w:r>
+              <w:t xml:space="preserve">1.5</w:t>
+            </w:r>
+          </w:p>
+        </w:tc>
+        <w:tc>
+          <w:p>
+            <w:pPr>
+              <w:pStyle w:val="Compact"/>
+              <w:jc w:val="right"/>
+            </w:pPr>
+            <w:r>
+              <w:t xml:space="preserve">1.50</w:t>
             </w:r>
           </w:p>
         </w:tc>
@@ -647,40 +730,51 @@
               <w:jc w:val="left"/>
             </w:pPr>
             <w:r>
-              <w:t xml:space="preserve">Karen Woodfield</w:t>
-            </w:r>
-          </w:p>
-        </w:tc>
-        <w:tc>
-          <w:p>
-            <w:pPr>
-              <w:pStyle w:val="Compact"/>
-              <w:jc w:val="left"/>
-            </w:pPr>
-            <w:r>
-              <w:t xml:space="preserve">listened to Cuomos Press Conference</w:t>
-            </w:r>
-          </w:p>
-        </w:tc>
-        <w:tc>
-          <w:p>
-            <w:pPr>
-              <w:pStyle w:val="Compact"/>
-              <w:jc w:val="right"/>
-            </w:pPr>
-            <w:r>
-              <w:t xml:space="preserve">NA</w:t>
-            </w:r>
-          </w:p>
-        </w:tc>
-        <w:tc>
-          <w:p>
-            <w:pPr>
-              <w:pStyle w:val="Compact"/>
-              <w:jc w:val="right"/>
-            </w:pPr>
-            <w:r>
-              <w:t xml:space="preserve">0.50</w:t>
+              <w:t xml:space="preserve">Jesse Keltz</w:t>
+            </w:r>
+          </w:p>
+        </w:tc>
+        <w:tc>
+          <w:p>
+            <w:pPr>
+              <w:pStyle w:val="Compact"/>
+              <w:jc w:val="left"/>
+            </w:pPr>
+            <w:r>
+              <w:t xml:space="preserve">LCI SAMPLING PREP</w:t>
+            </w:r>
+          </w:p>
+        </w:tc>
+        <w:tc>
+          <w:p>
+            <w:pPr>
+              <w:pStyle w:val="Compact"/>
+              <w:jc w:val="left"/>
+            </w:pPr>
+            <w:r>
+              <w:t xml:space="preserve">Worked on LCI screening site selection and access</w:t>
+            </w:r>
+          </w:p>
+        </w:tc>
+        <w:tc>
+          <w:p>
+            <w:pPr>
+              <w:pStyle w:val="Compact"/>
+              <w:jc w:val="right"/>
+            </w:pPr>
+            <w:r>
+              <w:t xml:space="preserve">5.0</w:t>
+            </w:r>
+          </w:p>
+        </w:tc>
+        <w:tc>
+          <w:p>
+            <w:pPr>
+              <w:pStyle w:val="Compact"/>
+              <w:jc w:val="right"/>
+            </w:pPr>
+            <w:r>
+              <w:t xml:space="preserve">5.00</w:t>
             </w:r>
           </w:p>
         </w:tc>
@@ -737,29 +831,40 @@
               <w:jc w:val="left"/>
             </w:pPr>
             <w:r>
-              <w:t xml:space="preserve">Organized emails and electronic files for beginning to review the DWW Certificate Conditions as proposed and updated by the applicant. Next settlement conference with the parties is scheduled for 3/30 and 3/31. Should be able to attend from home.</w:t>
-            </w:r>
-          </w:p>
-        </w:tc>
-        <w:tc>
-          <w:p>
-            <w:pPr>
-              <w:pStyle w:val="Compact"/>
-              <w:jc w:val="right"/>
-            </w:pPr>
-            <w:r>
-              <w:t xml:space="preserve">NA</w:t>
-            </w:r>
-          </w:p>
-        </w:tc>
-        <w:tc>
-          <w:p>
-            <w:pPr>
-              <w:pStyle w:val="Compact"/>
-              <w:jc w:val="right"/>
-            </w:pPr>
-            <w:r>
-              <w:t xml:space="preserve">0.50</w:t>
+              <w:t xml:space="preserve">Cable/pipeline</w:t>
+            </w:r>
+          </w:p>
+        </w:tc>
+        <w:tc>
+          <w:p>
+            <w:pPr>
+              <w:pStyle w:val="Compact"/>
+              <w:jc w:val="left"/>
+            </w:pPr>
+            <w:r>
+              <w:t xml:space="preserve">Read NESE Summary by OGC and looked up some WQC requirements</w:t>
+            </w:r>
+          </w:p>
+        </w:tc>
+        <w:tc>
+          <w:p>
+            <w:pPr>
+              <w:pStyle w:val="Compact"/>
+              <w:jc w:val="right"/>
+            </w:pPr>
+            <w:r>
+              <w:t xml:space="preserve">NA</w:t>
+            </w:r>
+          </w:p>
+        </w:tc>
+        <w:tc>
+          <w:p>
+            <w:pPr>
+              <w:pStyle w:val="Compact"/>
+              <w:jc w:val="right"/>
+            </w:pPr>
+            <w:r>
+              <w:t xml:space="preserve">1.00</w:t>
             </w:r>
           </w:p>
         </w:tc>
@@ -816,29 +921,40 @@
               <w:jc w:val="left"/>
             </w:pPr>
             <w:r>
-              <w:t xml:space="preserve">Read updated certificate conditions for fisheries workgroup</w:t>
-            </w:r>
-          </w:p>
-        </w:tc>
-        <w:tc>
-          <w:p>
-            <w:pPr>
-              <w:pStyle w:val="Compact"/>
-              <w:jc w:val="right"/>
-            </w:pPr>
-            <w:r>
-              <w:t xml:space="preserve">NA</w:t>
-            </w:r>
-          </w:p>
-        </w:tc>
-        <w:tc>
-          <w:p>
-            <w:pPr>
-              <w:pStyle w:val="Compact"/>
-              <w:jc w:val="right"/>
-            </w:pPr>
-            <w:r>
-              <w:t xml:space="preserve">0.50</w:t>
+              <w:t xml:space="preserve">General/Section</w:t>
+            </w:r>
+          </w:p>
+        </w:tc>
+        <w:tc>
+          <w:p>
+            <w:pPr>
+              <w:pStyle w:val="Compact"/>
+              <w:jc w:val="left"/>
+            </w:pPr>
+            <w:r>
+              <w:t xml:space="preserve">Section meeting, time card, excel spreadsheet updates</w:t>
+            </w:r>
+          </w:p>
+        </w:tc>
+        <w:tc>
+          <w:p>
+            <w:pPr>
+              <w:pStyle w:val="Compact"/>
+              <w:jc w:val="right"/>
+            </w:pPr>
+            <w:r>
+              <w:t xml:space="preserve">NA</w:t>
+            </w:r>
+          </w:p>
+        </w:tc>
+        <w:tc>
+          <w:p>
+            <w:pPr>
+              <w:pStyle w:val="Compact"/>
+              <w:jc w:val="right"/>
+            </w:pPr>
+            <w:r>
+              <w:t xml:space="preserve">1.25</w:t>
             </w:r>
           </w:p>
         </w:tc>
@@ -895,62 +1011,73 @@
               <w:jc w:val="left"/>
             </w:pPr>
             <w:r>
-              <w:t xml:space="preserve">Reviewed ecotoxicity data from a number of MSDS forms for HDD drilling fluid, emailed back and forth with legal, DEP and DFW to discuss these drilling fluids and changing the certificate condition wording for HDD and use of polymer containing fluids.</w:t>
-            </w:r>
-          </w:p>
-        </w:tc>
-        <w:tc>
-          <w:p>
-            <w:pPr>
-              <w:pStyle w:val="Compact"/>
-              <w:jc w:val="right"/>
-            </w:pPr>
-            <w:r>
-              <w:t xml:space="preserve">NA</w:t>
-            </w:r>
-          </w:p>
-        </w:tc>
-        <w:tc>
-          <w:p>
-            <w:pPr>
-              <w:pStyle w:val="Compact"/>
-              <w:jc w:val="right"/>
-            </w:pPr>
-            <w:r>
-              <w:t xml:space="preserve">1.50</w:t>
-            </w:r>
-          </w:p>
-        </w:tc>
-        <w:tc>
-          <w:p>
-            <w:pPr>
-              <w:pStyle w:val="Compact"/>
-              <w:jc w:val="left"/>
-            </w:pPr>
-            <w:r>
-              <w:t xml:space="preserve">NA</w:t>
-            </w:r>
-          </w:p>
-        </w:tc>
-        <w:tc>
-          <w:p>
-            <w:pPr>
-              <w:pStyle w:val="Compact"/>
-              <w:jc w:val="left"/>
-            </w:pPr>
-            <w:r>
-              <w:t xml:space="preserve">NA</w:t>
-            </w:r>
-          </w:p>
-        </w:tc>
-        <w:tc>
-          <w:p>
-            <w:pPr>
-              <w:pStyle w:val="Compact"/>
-              <w:jc w:val="left"/>
-            </w:pPr>
-            <w:r>
-              <w:t xml:space="preserve">NA</w:t>
+              <w:t xml:space="preserve">Wind Projects</w:t>
+            </w:r>
+          </w:p>
+        </w:tc>
+        <w:tc>
+          <w:p>
+            <w:pPr>
+              <w:pStyle w:val="Compact"/>
+              <w:jc w:val="left"/>
+            </w:pPr>
+            <w:r>
+              <w:t xml:space="preserve">continued with review of Empire Wind Appendix H</w:t>
+            </w:r>
+          </w:p>
+        </w:tc>
+        <w:tc>
+          <w:p>
+            <w:pPr>
+              <w:pStyle w:val="Compact"/>
+              <w:jc w:val="right"/>
+            </w:pPr>
+            <w:r>
+              <w:t xml:space="preserve">NA</w:t>
+            </w:r>
+          </w:p>
+        </w:tc>
+        <w:tc>
+          <w:p>
+            <w:pPr>
+              <w:pStyle w:val="Compact"/>
+              <w:jc w:val="right"/>
+            </w:pPr>
+            <w:r>
+              <w:t xml:space="preserve">3.00</w:t>
+            </w:r>
+          </w:p>
+        </w:tc>
+        <w:tc>
+          <w:p>
+            <w:pPr>
+              <w:pStyle w:val="Compact"/>
+              <w:jc w:val="left"/>
+            </w:pPr>
+            <w:r>
+              <w:t xml:space="preserve">NA</w:t>
+            </w:r>
+          </w:p>
+        </w:tc>
+        <w:tc>
+          <w:p>
+            <w:pPr>
+              <w:pStyle w:val="Compact"/>
+              <w:jc w:val="left"/>
+            </w:pPr>
+            <w:r>
+              <w:t xml:space="preserve">NA</w:t>
+            </w:r>
+          </w:p>
+        </w:tc>
+        <w:tc>
+          <w:p>
+            <w:pPr>
+              <w:pStyle w:val="Compact"/>
+              <w:jc w:val="left"/>
+            </w:pPr>
+            <w:r>
+              <w:t xml:space="preserve">new deadline is April 15, 2020</w:t>
             </w:r>
           </w:p>
         </w:tc>
@@ -974,29 +1101,40 @@
               <w:jc w:val="left"/>
             </w:pPr>
             <w:r>
-              <w:t xml:space="preserve">Reviewed Sunrise Wind benthic and HDD protocol and many other Sunrise Wind documents</w:t>
-            </w:r>
-          </w:p>
-        </w:tc>
-        <w:tc>
-          <w:p>
-            <w:pPr>
-              <w:pStyle w:val="Compact"/>
-              <w:jc w:val="right"/>
-            </w:pPr>
-            <w:r>
-              <w:t xml:space="preserve">NA</w:t>
-            </w:r>
-          </w:p>
-        </w:tc>
-        <w:tc>
-          <w:p>
-            <w:pPr>
-              <w:pStyle w:val="Compact"/>
-              <w:jc w:val="right"/>
-            </w:pPr>
-            <w:r>
-              <w:t xml:space="preserve">2.50</w:t>
+              <w:t xml:space="preserve">Wind Projects</w:t>
+            </w:r>
+          </w:p>
+        </w:tc>
+        <w:tc>
+          <w:p>
+            <w:pPr>
+              <w:pStyle w:val="Compact"/>
+              <w:jc w:val="left"/>
+            </w:pPr>
+            <w:r>
+              <w:t xml:space="preserve">prepared for and attended skype meeting with DWW to discuss polymer addition to drill fluids and discharge into the water column looked up SPDES WTC forms and where we have required them in the past Sent email to Brian Baker to discuss</w:t>
+            </w:r>
+          </w:p>
+        </w:tc>
+        <w:tc>
+          <w:p>
+            <w:pPr>
+              <w:pStyle w:val="Compact"/>
+              <w:jc w:val="right"/>
+            </w:pPr>
+            <w:r>
+              <w:t xml:space="preserve">NA</w:t>
+            </w:r>
+          </w:p>
+        </w:tc>
+        <w:tc>
+          <w:p>
+            <w:pPr>
+              <w:pStyle w:val="Compact"/>
+              <w:jc w:val="right"/>
+            </w:pPr>
+            <w:r>
+              <w:t xml:space="preserve">2.25</w:t>
             </w:r>
           </w:p>
         </w:tc>
@@ -1042,73 +1180,84 @@
               <w:jc w:val="left"/>
             </w:pPr>
             <w:r>
-              <w:t xml:space="preserve">Karen Woodfield</w:t>
-            </w:r>
-          </w:p>
-        </w:tc>
-        <w:tc>
-          <w:p>
-            <w:pPr>
-              <w:pStyle w:val="Compact"/>
-              <w:jc w:val="left"/>
-            </w:pPr>
-            <w:r>
-              <w:t xml:space="preserve">Reviewed Tappan Zee water quality monitoring reports for December and January</w:t>
-            </w:r>
-          </w:p>
-        </w:tc>
-        <w:tc>
-          <w:p>
-            <w:pPr>
-              <w:pStyle w:val="Compact"/>
-              <w:jc w:val="right"/>
-            </w:pPr>
-            <w:r>
-              <w:t xml:space="preserve">NA</w:t>
-            </w:r>
-          </w:p>
-        </w:tc>
-        <w:tc>
-          <w:p>
-            <w:pPr>
-              <w:pStyle w:val="Compact"/>
-              <w:jc w:val="right"/>
-            </w:pPr>
-            <w:r>
-              <w:t xml:space="preserve">1.00</w:t>
-            </w:r>
-          </w:p>
-        </w:tc>
-        <w:tc>
-          <w:p>
-            <w:pPr>
-              <w:pStyle w:val="Compact"/>
-              <w:jc w:val="left"/>
-            </w:pPr>
-            <w:r>
-              <w:t xml:space="preserve">NA</w:t>
-            </w:r>
-          </w:p>
-        </w:tc>
-        <w:tc>
-          <w:p>
-            <w:pPr>
-              <w:pStyle w:val="Compact"/>
-              <w:jc w:val="left"/>
-            </w:pPr>
-            <w:r>
-              <w:t xml:space="preserve">NA</w:t>
-            </w:r>
-          </w:p>
-        </w:tc>
-        <w:tc>
-          <w:p>
-            <w:pPr>
-              <w:pStyle w:val="Compact"/>
-              <w:jc w:val="left"/>
-            </w:pPr>
-            <w:r>
-              <w:t xml:space="preserve">NA</w:t>
+              <w:t xml:space="preserve">Matt Kraft</w:t>
+            </w:r>
+          </w:p>
+        </w:tc>
+        <w:tc>
+          <w:p>
+            <w:pPr>
+              <w:pStyle w:val="Compact"/>
+              <w:jc w:val="left"/>
+            </w:pPr>
+            <w:r>
+              <w:t xml:space="preserve">BIOMONITORING METRIC</w:t>
+            </w:r>
+          </w:p>
+        </w:tc>
+        <w:tc>
+          <w:p>
+            <w:pPr>
+              <w:pStyle w:val="Compact"/>
+              <w:jc w:val="left"/>
+            </w:pPr>
+            <w:r>
+              <w:t xml:space="preserve">Lake Biomonitoring Data Analysis</w:t>
+            </w:r>
+          </w:p>
+        </w:tc>
+        <w:tc>
+          <w:p>
+            <w:pPr>
+              <w:pStyle w:val="Compact"/>
+              <w:jc w:val="right"/>
+            </w:pPr>
+            <w:r>
+              <w:t xml:space="preserve">3.0</w:t>
+            </w:r>
+          </w:p>
+        </w:tc>
+        <w:tc>
+          <w:p>
+            <w:pPr>
+              <w:pStyle w:val="Compact"/>
+              <w:jc w:val="right"/>
+            </w:pPr>
+            <w:r>
+              <w:t xml:space="preserve">3.00</w:t>
+            </w:r>
+          </w:p>
+        </w:tc>
+        <w:tc>
+          <w:p>
+            <w:pPr>
+              <w:pStyle w:val="Compact"/>
+              <w:jc w:val="left"/>
+            </w:pPr>
+            <w:r>
+              <w:t xml:space="preserve">Planned</w:t>
+            </w:r>
+          </w:p>
+        </w:tc>
+        <w:tc>
+          <w:p>
+            <w:pPr>
+              <w:pStyle w:val="Compact"/>
+              <w:jc w:val="left"/>
+            </w:pPr>
+            <w:r>
+              <w:t xml:space="preserve">In Progress</w:t>
+            </w:r>
+          </w:p>
+        </w:tc>
+        <w:tc>
+          <w:p>
+            <w:pPr>
+              <w:pStyle w:val="Compact"/>
+              <w:jc w:val="left"/>
+            </w:pPr>
+            <w:r>
+              <w:t xml:space="preserve">Re-analyzed land cover for lake biomonitoring lakes and examined water quality data to classify test and reference sites</w:t>
             </w:r>
           </w:p>
         </w:tc>
@@ -1132,29 +1281,40 @@
               <w:jc w:val="left"/>
             </w:pPr>
             <w:r>
-              <w:t xml:space="preserve">Database Modernization</w:t>
-            </w:r>
-          </w:p>
-        </w:tc>
-        <w:tc>
-          <w:p>
-            <w:pPr>
-              <w:pStyle w:val="Compact"/>
-              <w:jc w:val="right"/>
-            </w:pPr>
-            <w:r>
-              <w:t xml:space="preserve">0.50</w:t>
-            </w:r>
-          </w:p>
-        </w:tc>
-        <w:tc>
-          <w:p>
-            <w:pPr>
-              <w:pStyle w:val="Compact"/>
-              <w:jc w:val="right"/>
-            </w:pPr>
-            <w:r>
-              <w:t xml:space="preserve">0.50</w:t>
+              <w:t xml:space="preserve">DATABASE MODERNIZATION</w:t>
+            </w:r>
+          </w:p>
+        </w:tc>
+        <w:tc>
+          <w:p>
+            <w:pPr>
+              <w:pStyle w:val="Compact"/>
+              <w:jc w:val="left"/>
+            </w:pPr>
+            <w:r>
+              <w:t xml:space="preserve">Modifying R-scripts to reflect database changes</w:t>
+            </w:r>
+          </w:p>
+        </w:tc>
+        <w:tc>
+          <w:p>
+            <w:pPr>
+              <w:pStyle w:val="Compact"/>
+              <w:jc w:val="right"/>
+            </w:pPr>
+            <w:r>
+              <w:t xml:space="preserve">1.5</w:t>
+            </w:r>
+          </w:p>
+        </w:tc>
+        <w:tc>
+          <w:p>
+            <w:pPr>
+              <w:pStyle w:val="Compact"/>
+              <w:jc w:val="right"/>
+            </w:pPr>
+            <w:r>
+              <w:t xml:space="preserve">1.50</w:t>
             </w:r>
           </w:p>
         </w:tc>
@@ -1187,7 +1347,7 @@
               <w:jc w:val="left"/>
             </w:pPr>
             <w:r>
-              <w:t xml:space="preserve">Communication with ITS staff regarding data tables</w:t>
+              <w:t xml:space="preserve">NA</w:t>
             </w:r>
           </w:p>
         </w:tc>
@@ -1211,29 +1371,40 @@
               <w:jc w:val="left"/>
             </w:pPr>
             <w:r>
-              <w:t xml:space="preserve">Lake Biomonitoring Project</w:t>
-            </w:r>
-          </w:p>
-        </w:tc>
-        <w:tc>
-          <w:p>
-            <w:pPr>
-              <w:pStyle w:val="Compact"/>
-              <w:jc w:val="right"/>
-            </w:pPr>
-            <w:r>
-              <w:t xml:space="preserve">1.00</w:t>
-            </w:r>
-          </w:p>
-        </w:tc>
-        <w:tc>
-          <w:p>
-            <w:pPr>
-              <w:pStyle w:val="Compact"/>
-              <w:jc w:val="right"/>
-            </w:pPr>
-            <w:r>
-              <w:t xml:space="preserve">1.00</w:t>
+              <w:t xml:space="preserve">GENERAL/SECTION</w:t>
+            </w:r>
+          </w:p>
+        </w:tc>
+        <w:tc>
+          <w:p>
+            <w:pPr>
+              <w:pStyle w:val="Compact"/>
+              <w:jc w:val="left"/>
+            </w:pPr>
+            <w:r>
+              <w:t xml:space="preserve">RMN memo revisions</w:t>
+            </w:r>
+          </w:p>
+        </w:tc>
+        <w:tc>
+          <w:p>
+            <w:pPr>
+              <w:pStyle w:val="Compact"/>
+              <w:jc w:val="right"/>
+            </w:pPr>
+            <w:r>
+              <w:t xml:space="preserve">0.5</w:t>
+            </w:r>
+          </w:p>
+        </w:tc>
+        <w:tc>
+          <w:p>
+            <w:pPr>
+              <w:pStyle w:val="Compact"/>
+              <w:jc w:val="right"/>
+            </w:pPr>
+            <w:r>
+              <w:t xml:space="preserve">0.50</w:t>
             </w:r>
           </w:p>
         </w:tc>
@@ -1255,18 +1426,18 @@
               <w:jc w:val="left"/>
             </w:pPr>
             <w:r>
-              <w:t xml:space="preserve">In Progress</w:t>
-            </w:r>
-          </w:p>
-        </w:tc>
-        <w:tc>
-          <w:p>
-            <w:pPr>
-              <w:pStyle w:val="Compact"/>
-              <w:jc w:val="left"/>
-            </w:pPr>
-            <w:r>
-              <w:t xml:space="preserve">Cleaning data for analyses</w:t>
+              <w:t xml:space="preserve">Complete</w:t>
+            </w:r>
+          </w:p>
+        </w:tc>
+        <w:tc>
+          <w:p>
+            <w:pPr>
+              <w:pStyle w:val="Compact"/>
+              <w:jc w:val="left"/>
+            </w:pPr>
+            <w:r>
+              <w:t xml:space="preserve">NA</w:t>
             </w:r>
           </w:p>
         </w:tc>
@@ -1290,29 +1461,40 @@
               <w:jc w:val="left"/>
             </w:pPr>
             <w:r>
-              <w:t xml:space="preserve">Screening Site Access</w:t>
-            </w:r>
-          </w:p>
-        </w:tc>
-        <w:tc>
-          <w:p>
-            <w:pPr>
-              <w:pStyle w:val="Compact"/>
-              <w:jc w:val="right"/>
-            </w:pPr>
-            <w:r>
-              <w:t xml:space="preserve">5.00</w:t>
-            </w:r>
-          </w:p>
-        </w:tc>
-        <w:tc>
-          <w:p>
-            <w:pPr>
-              <w:pStyle w:val="Compact"/>
-              <w:jc w:val="right"/>
-            </w:pPr>
-            <w:r>
-              <w:t xml:space="preserve">5.00</w:t>
+              <w:t xml:space="preserve">GENERAL/SECTION</w:t>
+            </w:r>
+          </w:p>
+        </w:tc>
+        <w:tc>
+          <w:p>
+            <w:pPr>
+              <w:pStyle w:val="Compact"/>
+              <w:jc w:val="left"/>
+            </w:pPr>
+            <w:r>
+              <w:t xml:space="preserve">Section Meeting</w:t>
+            </w:r>
+          </w:p>
+        </w:tc>
+        <w:tc>
+          <w:p>
+            <w:pPr>
+              <w:pStyle w:val="Compact"/>
+              <w:jc w:val="right"/>
+            </w:pPr>
+            <w:r>
+              <w:t xml:space="preserve">0.5</w:t>
+            </w:r>
+          </w:p>
+        </w:tc>
+        <w:tc>
+          <w:p>
+            <w:pPr>
+              <w:pStyle w:val="Compact"/>
+              <w:jc w:val="right"/>
+            </w:pPr>
+            <w:r>
+              <w:t xml:space="preserve">0.50</w:t>
             </w:r>
           </w:p>
         </w:tc>
@@ -1334,18 +1516,18 @@
               <w:jc w:val="left"/>
             </w:pPr>
             <w:r>
-              <w:t xml:space="preserve">In Progress</w:t>
-            </w:r>
-          </w:p>
-        </w:tc>
-        <w:tc>
-          <w:p>
-            <w:pPr>
-              <w:pStyle w:val="Compact"/>
-              <w:jc w:val="left"/>
-            </w:pPr>
-            <w:r>
-              <w:t xml:space="preserve">Determining access for probability based sampling locations</w:t>
+              <w:t xml:space="preserve">Complete</w:t>
+            </w:r>
+          </w:p>
+        </w:tc>
+        <w:tc>
+          <w:p>
+            <w:pPr>
+              <w:pStyle w:val="Compact"/>
+              <w:jc w:val="left"/>
+            </w:pPr>
+            <w:r>
+              <w:t xml:space="preserve">NA</w:t>
             </w:r>
           </w:p>
         </w:tc>
@@ -1369,29 +1551,40 @@
               <w:jc w:val="left"/>
             </w:pPr>
             <w:r>
-              <w:t xml:space="preserve">Section Meeting</w:t>
-            </w:r>
-          </w:p>
-        </w:tc>
-        <w:tc>
-          <w:p>
-            <w:pPr>
-              <w:pStyle w:val="Compact"/>
-              <w:jc w:val="right"/>
-            </w:pPr>
-            <w:r>
-              <w:t xml:space="preserve">0.50</w:t>
-            </w:r>
-          </w:p>
-        </w:tc>
-        <w:tc>
-          <w:p>
-            <w:pPr>
-              <w:pStyle w:val="Compact"/>
-              <w:jc w:val="right"/>
-            </w:pPr>
-            <w:r>
-              <w:t xml:space="preserve">0.50</w:t>
+              <w:t xml:space="preserve">LCI SAMPLING PREP</w:t>
+            </w:r>
+          </w:p>
+        </w:tc>
+        <w:tc>
+          <w:p>
+            <w:pPr>
+              <w:pStyle w:val="Compact"/>
+              <w:jc w:val="left"/>
+            </w:pPr>
+            <w:r>
+              <w:t xml:space="preserve">RMN Discussion</w:t>
+            </w:r>
+          </w:p>
+        </w:tc>
+        <w:tc>
+          <w:p>
+            <w:pPr>
+              <w:pStyle w:val="Compact"/>
+              <w:jc w:val="right"/>
+            </w:pPr>
+            <w:r>
+              <w:t xml:space="preserve">1.0</w:t>
+            </w:r>
+          </w:p>
+        </w:tc>
+        <w:tc>
+          <w:p>
+            <w:pPr>
+              <w:pStyle w:val="Compact"/>
+              <w:jc w:val="right"/>
+            </w:pPr>
+            <w:r>
+              <w:t xml:space="preserve">1.00</w:t>
             </w:r>
           </w:p>
         </w:tc>
@@ -1424,7 +1617,7 @@
               <w:jc w:val="left"/>
             </w:pPr>
             <w:r>
-              <w:t xml:space="preserve">NA</w:t>
+              <w:t xml:space="preserve">Dicussion with Charles Stoll on status of RMN Memo</w:t>
             </w:r>
           </w:p>
         </w:tc>
@@ -1448,29 +1641,40 @@
               <w:jc w:val="left"/>
             </w:pPr>
             <w:r>
-              <w:t xml:space="preserve">USGS Sediment Core Project</w:t>
-            </w:r>
-          </w:p>
-        </w:tc>
-        <w:tc>
-          <w:p>
-            <w:pPr>
-              <w:pStyle w:val="Compact"/>
-              <w:jc w:val="right"/>
-            </w:pPr>
-            <w:r>
-              <w:t xml:space="preserve">0.50</w:t>
-            </w:r>
-          </w:p>
-        </w:tc>
-        <w:tc>
-          <w:p>
-            <w:pPr>
-              <w:pStyle w:val="Compact"/>
-              <w:jc w:val="right"/>
-            </w:pPr>
-            <w:r>
-              <w:t xml:space="preserve">0.50</w:t>
+              <w:t xml:space="preserve">TRAINING/WEBINARS</w:t>
+            </w:r>
+          </w:p>
+        </w:tc>
+        <w:tc>
+          <w:p>
+            <w:pPr>
+              <w:pStyle w:val="Compact"/>
+              <w:jc w:val="left"/>
+            </w:pPr>
+            <w:r>
+              <w:t xml:space="preserve">EPA Sediment Diatom Meeting</w:t>
+            </w:r>
+          </w:p>
+        </w:tc>
+        <w:tc>
+          <w:p>
+            <w:pPr>
+              <w:pStyle w:val="Compact"/>
+              <w:jc w:val="right"/>
+            </w:pPr>
+            <w:r>
+              <w:t xml:space="preserve">1.0</w:t>
+            </w:r>
+          </w:p>
+        </w:tc>
+        <w:tc>
+          <w:p>
+            <w:pPr>
+              <w:pStyle w:val="Compact"/>
+              <w:jc w:val="right"/>
+            </w:pPr>
+            <w:r>
+              <w:t xml:space="preserve">1.00</w:t>
             </w:r>
           </w:p>
         </w:tc>
@@ -1503,7 +1707,7 @@
               <w:jc w:val="left"/>
             </w:pPr>
             <w:r>
-              <w:t xml:space="preserve">Reviewed project plan and provided comments</w:t>
+              <w:t xml:space="preserve">Dicussion of EPA RARE Grant Phase I progress</w:t>
             </w:r>
           </w:p>
         </w:tc>
@@ -1527,29 +1731,40 @@
               <w:jc w:val="left"/>
             </w:pPr>
             <w:r>
-              <w:t xml:space="preserve">Clean up 2019 Beach Data</w:t>
-            </w:r>
-          </w:p>
-        </w:tc>
-        <w:tc>
-          <w:p>
-            <w:pPr>
-              <w:pStyle w:val="Compact"/>
-              <w:jc w:val="right"/>
-            </w:pPr>
-            <w:r>
-              <w:t xml:space="preserve">NA</w:t>
-            </w:r>
-          </w:p>
-        </w:tc>
-        <w:tc>
-          <w:p>
-            <w:pPr>
-              <w:pStyle w:val="Compact"/>
-              <w:jc w:val="right"/>
-            </w:pPr>
-            <w:r>
-              <w:t xml:space="preserve">1.00</w:t>
+              <w:t xml:space="preserve">GENERAL/SECTION</w:t>
+            </w:r>
+          </w:p>
+        </w:tc>
+        <w:tc>
+          <w:p>
+            <w:pPr>
+              <w:pStyle w:val="Compact"/>
+              <w:jc w:val="left"/>
+            </w:pPr>
+            <w:r>
+              <w:t xml:space="preserve">Network setup/emails</w:t>
+            </w:r>
+          </w:p>
+        </w:tc>
+        <w:tc>
+          <w:p>
+            <w:pPr>
+              <w:pStyle w:val="Compact"/>
+              <w:jc w:val="right"/>
+            </w:pPr>
+            <w:r>
+              <w:t xml:space="preserve">NA</w:t>
+            </w:r>
+          </w:p>
+        </w:tc>
+        <w:tc>
+          <w:p>
+            <w:pPr>
+              <w:pStyle w:val="Compact"/>
+              <w:jc w:val="right"/>
+            </w:pPr>
+            <w:r>
+              <w:t xml:space="preserve">0.50</w:t>
             </w:r>
           </w:p>
         </w:tc>
@@ -1606,18 +1821,29 @@
               <w:jc w:val="left"/>
             </w:pPr>
             <w:r>
-              <w:t xml:space="preserve">Interview</w:t>
-            </w:r>
-          </w:p>
-        </w:tc>
-        <w:tc>
-          <w:p>
-            <w:pPr>
-              <w:pStyle w:val="Compact"/>
-              <w:jc w:val="right"/>
-            </w:pPr>
-            <w:r>
-              <w:t xml:space="preserve">1.00</w:t>
+              <w:t xml:space="preserve">GENERAL/SECTION</w:t>
+            </w:r>
+          </w:p>
+        </w:tc>
+        <w:tc>
+          <w:p>
+            <w:pPr>
+              <w:pStyle w:val="Compact"/>
+              <w:jc w:val="left"/>
+            </w:pPr>
+            <w:r>
+              <w:t xml:space="preserve">Section daily call</w:t>
+            </w:r>
+          </w:p>
+        </w:tc>
+        <w:tc>
+          <w:p>
+            <w:pPr>
+              <w:pStyle w:val="Compact"/>
+              <w:jc w:val="right"/>
+            </w:pPr>
+            <w:r>
+              <w:t xml:space="preserve">NA</w:t>
             </w:r>
           </w:p>
         </w:tc>
@@ -1639,7 +1865,7 @@
               <w:jc w:val="left"/>
             </w:pPr>
             <w:r>
-              <w:t xml:space="preserve">Complete</w:t>
+              <w:t xml:space="preserve">NA</w:t>
             </w:r>
           </w:p>
         </w:tc>
@@ -1685,7 +1911,29 @@
               <w:jc w:val="left"/>
             </w:pPr>
             <w:r>
-              <w:t xml:space="preserve">Network setup/emails</w:t>
+              <w:t xml:space="preserve">HABS OUTREACH</w:t>
+            </w:r>
+          </w:p>
+        </w:tc>
+        <w:tc>
+          <w:p>
+            <w:pPr>
+              <w:pStyle w:val="Compact"/>
+              <w:jc w:val="left"/>
+            </w:pPr>
+            <w:r>
+              <w:t xml:space="preserve">Meeting about reporting guide</w:t>
+            </w:r>
+          </w:p>
+        </w:tc>
+        <w:tc>
+          <w:p>
+            <w:pPr>
+              <w:pStyle w:val="Compact"/>
+              <w:jc w:val="right"/>
+            </w:pPr>
+            <w:r>
+              <w:t xml:space="preserve">1.0</w:t>
             </w:r>
           </w:p>
         </w:tc>
@@ -1704,21 +1952,10 @@
           <w:p>
             <w:pPr>
               <w:pStyle w:val="Compact"/>
-              <w:jc w:val="right"/>
-            </w:pPr>
-            <w:r>
-              <w:t xml:space="preserve">1.00</w:t>
-            </w:r>
-          </w:p>
-        </w:tc>
-        <w:tc>
-          <w:p>
-            <w:pPr>
-              <w:pStyle w:val="Compact"/>
-              <w:jc w:val="left"/>
-            </w:pPr>
-            <w:r>
-              <w:t xml:space="preserve">Complete</w:t>
+              <w:jc w:val="left"/>
+            </w:pPr>
+            <w:r>
+              <w:t xml:space="preserve">NA</w:t>
             </w:r>
           </w:p>
         </w:tc>
@@ -1764,40 +2001,51 @@
               <w:jc w:val="left"/>
             </w:pPr>
             <w:r>
-              <w:t xml:space="preserve">NYHABS 2020 planning</w:t>
-            </w:r>
-          </w:p>
-        </w:tc>
-        <w:tc>
-          <w:p>
-            <w:pPr>
-              <w:pStyle w:val="Compact"/>
-              <w:jc w:val="right"/>
-            </w:pPr>
-            <w:r>
-              <w:t xml:space="preserve">NA</w:t>
-            </w:r>
-          </w:p>
-        </w:tc>
-        <w:tc>
-          <w:p>
-            <w:pPr>
-              <w:pStyle w:val="Compact"/>
-              <w:jc w:val="right"/>
-            </w:pPr>
-            <w:r>
-              <w:t xml:space="preserve">1.25</w:t>
-            </w:r>
-          </w:p>
-        </w:tc>
-        <w:tc>
-          <w:p>
-            <w:pPr>
-              <w:pStyle w:val="Compact"/>
-              <w:jc w:val="left"/>
-            </w:pPr>
-            <w:r>
-              <w:t xml:space="preserve">In Progress</w:t>
+              <w:t xml:space="preserve">HABS OUTREACH</w:t>
+            </w:r>
+          </w:p>
+        </w:tc>
+        <w:tc>
+          <w:p>
+            <w:pPr>
+              <w:pStyle w:val="Compact"/>
+              <w:jc w:val="left"/>
+            </w:pPr>
+            <w:r>
+              <w:t xml:space="preserve">Reporting guide work</w:t>
+            </w:r>
+          </w:p>
+        </w:tc>
+        <w:tc>
+          <w:p>
+            <w:pPr>
+              <w:pStyle w:val="Compact"/>
+              <w:jc w:val="right"/>
+            </w:pPr>
+            <w:r>
+              <w:t xml:space="preserve">NA</w:t>
+            </w:r>
+          </w:p>
+        </w:tc>
+        <w:tc>
+          <w:p>
+            <w:pPr>
+              <w:pStyle w:val="Compact"/>
+              <w:jc w:val="right"/>
+            </w:pPr>
+            <w:r>
+              <w:t xml:space="preserve">1.00</w:t>
+            </w:r>
+          </w:p>
+        </w:tc>
+        <w:tc>
+          <w:p>
+            <w:pPr>
+              <w:pStyle w:val="Compact"/>
+              <w:jc w:val="left"/>
+            </w:pPr>
+            <w:r>
+              <w:t xml:space="preserve">NA</w:t>
             </w:r>
           </w:p>
         </w:tc>
@@ -1843,29 +2091,40 @@
               <w:jc w:val="left"/>
             </w:pPr>
             <w:r>
-              <w:t xml:space="preserve">personal time</w:t>
-            </w:r>
-          </w:p>
-        </w:tc>
-        <w:tc>
-          <w:p>
-            <w:pPr>
-              <w:pStyle w:val="Compact"/>
-              <w:jc w:val="right"/>
-            </w:pPr>
-            <w:r>
-              <w:t xml:space="preserve">NA</w:t>
-            </w:r>
-          </w:p>
-        </w:tc>
-        <w:tc>
-          <w:p>
-            <w:pPr>
-              <w:pStyle w:val="Compact"/>
-              <w:jc w:val="right"/>
-            </w:pPr>
-            <w:r>
-              <w:t xml:space="preserve">1.75</w:t>
+              <w:t xml:space="preserve">HABS PROCESSING 2019 DATA</w:t>
+            </w:r>
+          </w:p>
+        </w:tc>
+        <w:tc>
+          <w:p>
+            <w:pPr>
+              <w:pStyle w:val="Compact"/>
+              <w:jc w:val="left"/>
+            </w:pPr>
+            <w:r>
+              <w:t xml:space="preserve">2019 HABs data cleaning</w:t>
+            </w:r>
+          </w:p>
+        </w:tc>
+        <w:tc>
+          <w:p>
+            <w:pPr>
+              <w:pStyle w:val="Compact"/>
+              <w:jc w:val="right"/>
+            </w:pPr>
+            <w:r>
+              <w:t xml:space="preserve">NA</w:t>
+            </w:r>
+          </w:p>
+        </w:tc>
+        <w:tc>
+          <w:p>
+            <w:pPr>
+              <w:pStyle w:val="Compact"/>
+              <w:jc w:val="right"/>
+            </w:pPr>
+            <w:r>
+              <w:t xml:space="preserve">2.00</w:t>
             </w:r>
           </w:p>
         </w:tc>
@@ -1922,40 +2181,51 @@
               <w:jc w:val="left"/>
             </w:pPr>
             <w:r>
-              <w:t xml:space="preserve">Salubria Email response</w:t>
-            </w:r>
-          </w:p>
-        </w:tc>
-        <w:tc>
-          <w:p>
-            <w:pPr>
-              <w:pStyle w:val="Compact"/>
-              <w:jc w:val="right"/>
-            </w:pPr>
-            <w:r>
-              <w:t xml:space="preserve">NA</w:t>
-            </w:r>
-          </w:p>
-        </w:tc>
-        <w:tc>
-          <w:p>
-            <w:pPr>
-              <w:pStyle w:val="Compact"/>
-              <w:jc w:val="right"/>
-            </w:pPr>
-            <w:r>
-              <w:t xml:space="preserve">0.50</w:t>
-            </w:r>
-          </w:p>
-        </w:tc>
-        <w:tc>
-          <w:p>
-            <w:pPr>
-              <w:pStyle w:val="Compact"/>
-              <w:jc w:val="left"/>
-            </w:pPr>
-            <w:r>
-              <w:t xml:space="preserve">Complete</w:t>
+              <w:t xml:space="preserve">HABS PROGRAM MGMT</w:t>
+            </w:r>
+          </w:p>
+        </w:tc>
+        <w:tc>
+          <w:p>
+            <w:pPr>
+              <w:pStyle w:val="Compact"/>
+              <w:jc w:val="left"/>
+            </w:pPr>
+            <w:r>
+              <w:t xml:space="preserve">Workplans for HABs</w:t>
+            </w:r>
+          </w:p>
+        </w:tc>
+        <w:tc>
+          <w:p>
+            <w:pPr>
+              <w:pStyle w:val="Compact"/>
+              <w:jc w:val="right"/>
+            </w:pPr>
+            <w:r>
+              <w:t xml:space="preserve">NA</w:t>
+            </w:r>
+          </w:p>
+        </w:tc>
+        <w:tc>
+          <w:p>
+            <w:pPr>
+              <w:pStyle w:val="Compact"/>
+              <w:jc w:val="right"/>
+            </w:pPr>
+            <w:r>
+              <w:t xml:space="preserve">1.00</w:t>
+            </w:r>
+          </w:p>
+        </w:tc>
+        <w:tc>
+          <w:p>
+            <w:pPr>
+              <w:pStyle w:val="Compact"/>
+              <w:jc w:val="left"/>
+            </w:pPr>
+            <w:r>
+              <w:t xml:space="preserve">NA</w:t>
             </w:r>
           </w:p>
         </w:tc>
@@ -2001,40 +2271,51 @@
               <w:jc w:val="left"/>
             </w:pPr>
             <w:r>
-              <w:t xml:space="preserve">Section daily call</w:t>
-            </w:r>
-          </w:p>
-        </w:tc>
-        <w:tc>
-          <w:p>
-            <w:pPr>
-              <w:pStyle w:val="Compact"/>
-              <w:jc w:val="right"/>
-            </w:pPr>
-            <w:r>
-              <w:t xml:space="preserve">0.75</w:t>
-            </w:r>
-          </w:p>
-        </w:tc>
-        <w:tc>
-          <w:p>
-            <w:pPr>
-              <w:pStyle w:val="Compact"/>
-              <w:jc w:val="right"/>
-            </w:pPr>
-            <w:r>
-              <w:t xml:space="preserve">0.50</w:t>
-            </w:r>
-          </w:p>
-        </w:tc>
-        <w:tc>
-          <w:p>
-            <w:pPr>
-              <w:pStyle w:val="Compact"/>
-              <w:jc w:val="left"/>
-            </w:pPr>
-            <w:r>
-              <w:t xml:space="preserve">Complete</w:t>
+              <w:t xml:space="preserve">HABS RESEARCH</w:t>
+            </w:r>
+          </w:p>
+        </w:tc>
+        <w:tc>
+          <w:p>
+            <w:pPr>
+              <w:pStyle w:val="Compact"/>
+              <w:jc w:val="left"/>
+            </w:pPr>
+            <w:r>
+              <w:t xml:space="preserve">Tori committee meeting</w:t>
+            </w:r>
+          </w:p>
+        </w:tc>
+        <w:tc>
+          <w:p>
+            <w:pPr>
+              <w:pStyle w:val="Compact"/>
+              <w:jc w:val="right"/>
+            </w:pPr>
+            <w:r>
+              <w:t xml:space="preserve">NA</w:t>
+            </w:r>
+          </w:p>
+        </w:tc>
+        <w:tc>
+          <w:p>
+            <w:pPr>
+              <w:pStyle w:val="Compact"/>
+              <w:jc w:val="right"/>
+            </w:pPr>
+            <w:r>
+              <w:t xml:space="preserve">1.00</w:t>
+            </w:r>
+          </w:p>
+        </w:tc>
+        <w:tc>
+          <w:p>
+            <w:pPr>
+              <w:pStyle w:val="Compact"/>
+              <w:jc w:val="left"/>
+            </w:pPr>
+            <w:r>
+              <w:t xml:space="preserve">NA</w:t>
             </w:r>
           </w:p>
         </w:tc>
@@ -2069,73 +2350,84 @@
               <w:jc w:val="left"/>
             </w:pPr>
             <w:r>
-              <w:t xml:space="preserve">Rebecca Gorney</w:t>
-            </w:r>
-          </w:p>
-        </w:tc>
-        <w:tc>
-          <w:p>
-            <w:pPr>
-              <w:pStyle w:val="Compact"/>
-              <w:jc w:val="left"/>
-            </w:pPr>
-            <w:r>
-              <w:t xml:space="preserve">SLMS training</w:t>
-            </w:r>
-          </w:p>
-        </w:tc>
-        <w:tc>
-          <w:p>
-            <w:pPr>
-              <w:pStyle w:val="Compact"/>
-              <w:jc w:val="right"/>
-            </w:pPr>
-            <w:r>
-              <w:t xml:space="preserve">NA</w:t>
-            </w:r>
-          </w:p>
-        </w:tc>
-        <w:tc>
-          <w:p>
-            <w:pPr>
-              <w:pStyle w:val="Compact"/>
-              <w:jc w:val="right"/>
-            </w:pPr>
-            <w:r>
-              <w:t xml:space="preserve">1.00</w:t>
-            </w:r>
-          </w:p>
-        </w:tc>
-        <w:tc>
-          <w:p>
-            <w:pPr>
-              <w:pStyle w:val="Compact"/>
-              <w:jc w:val="left"/>
-            </w:pPr>
-            <w:r>
-              <w:t xml:space="preserve">NA</w:t>
-            </w:r>
-          </w:p>
-        </w:tc>
-        <w:tc>
-          <w:p>
-            <w:pPr>
-              <w:pStyle w:val="Compact"/>
-              <w:jc w:val="left"/>
-            </w:pPr>
-            <w:r>
-              <w:t xml:space="preserve">NA</w:t>
-            </w:r>
-          </w:p>
-        </w:tc>
-        <w:tc>
-          <w:p>
-            <w:pPr>
-              <w:pStyle w:val="Compact"/>
-              <w:jc w:val="left"/>
-            </w:pPr>
-            <w:r>
-              <w:t xml:space="preserve">NA</w:t>
+              <w:t xml:space="preserve">Stephanie June</w:t>
+            </w:r>
+          </w:p>
+        </w:tc>
+        <w:tc>
+          <w:p>
+            <w:pPr>
+              <w:pStyle w:val="Compact"/>
+              <w:jc w:val="left"/>
+            </w:pPr>
+            <w:r>
+              <w:t xml:space="preserve">CSLAP PROCESSING 2019 DATA</w:t>
+            </w:r>
+          </w:p>
+        </w:tc>
+        <w:tc>
+          <w:p>
+            <w:pPr>
+              <w:pStyle w:val="Compact"/>
+              <w:jc w:val="left"/>
+            </w:pPr>
+            <w:r>
+              <w:t xml:space="preserve">CSLAP reports 11:30-12:00</w:t>
+            </w:r>
+          </w:p>
+        </w:tc>
+        <w:tc>
+          <w:p>
+            <w:pPr>
+              <w:pStyle w:val="Compact"/>
+              <w:jc w:val="right"/>
+            </w:pPr>
+            <w:r>
+              <w:t xml:space="preserve">1.5</w:t>
+            </w:r>
+          </w:p>
+        </w:tc>
+        <w:tc>
+          <w:p>
+            <w:pPr>
+              <w:pStyle w:val="Compact"/>
+              <w:jc w:val="right"/>
+            </w:pPr>
+            <w:r>
+              <w:t xml:space="preserve">0.50</w:t>
+            </w:r>
+          </w:p>
+        </w:tc>
+        <w:tc>
+          <w:p>
+            <w:pPr>
+              <w:pStyle w:val="Compact"/>
+              <w:jc w:val="left"/>
+            </w:pPr>
+            <w:r>
+              <w:t xml:space="preserve">NA</w:t>
+            </w:r>
+          </w:p>
+        </w:tc>
+        <w:tc>
+          <w:p>
+            <w:pPr>
+              <w:pStyle w:val="Compact"/>
+              <w:jc w:val="left"/>
+            </w:pPr>
+            <w:r>
+              <w:t xml:space="preserve">NA</w:t>
+            </w:r>
+          </w:p>
+        </w:tc>
+        <w:tc>
+          <w:p>
+            <w:pPr>
+              <w:pStyle w:val="Compact"/>
+              <w:jc w:val="left"/>
+            </w:pPr>
+            <w:r>
+              <w:t xml:space="preserve">Trying to correct errors in report template - dates, #NAs appearing in slope calculation</w:t>
             </w:r>
           </w:p>
         </w:tc>
@@ -2159,62 +2451,73 @@
               <w:jc w:val="left"/>
             </w:pPr>
             <w:r>
-              <w:t xml:space="preserve">2019 Data Script Work 12:30-2:15</w:t>
-            </w:r>
-          </w:p>
-        </w:tc>
-        <w:tc>
-          <w:p>
-            <w:pPr>
-              <w:pStyle w:val="Compact"/>
-              <w:jc w:val="right"/>
-            </w:pPr>
-            <w:r>
-              <w:t xml:space="preserve">1.75</w:t>
-            </w:r>
-          </w:p>
-        </w:tc>
-        <w:tc>
-          <w:p>
-            <w:pPr>
-              <w:pStyle w:val="Compact"/>
-              <w:jc w:val="right"/>
-            </w:pPr>
-            <w:r>
-              <w:t xml:space="preserve">0.00</w:t>
-            </w:r>
-          </w:p>
-        </w:tc>
-        <w:tc>
-          <w:p>
-            <w:pPr>
-              <w:pStyle w:val="Compact"/>
-              <w:jc w:val="left"/>
-            </w:pPr>
-            <w:r>
-              <w:t xml:space="preserve">NA</w:t>
-            </w:r>
-          </w:p>
-        </w:tc>
-        <w:tc>
-          <w:p>
-            <w:pPr>
-              <w:pStyle w:val="Compact"/>
-              <w:jc w:val="left"/>
-            </w:pPr>
-            <w:r>
-              <w:t xml:space="preserve">NA</w:t>
-            </w:r>
-          </w:p>
-        </w:tc>
-        <w:tc>
-          <w:p>
-            <w:pPr>
-              <w:pStyle w:val="Compact"/>
-              <w:jc w:val="left"/>
-            </w:pPr>
-            <w:r>
-              <w:t xml:space="preserve">NA</w:t>
+              <w:t xml:space="preserve">CSLAP PROCESSING 2019 DATA</w:t>
+            </w:r>
+          </w:p>
+        </w:tc>
+        <w:tc>
+          <w:p>
+            <w:pPr>
+              <w:pStyle w:val="Compact"/>
+              <w:jc w:val="left"/>
+            </w:pPr>
+            <w:r>
+              <w:t xml:space="preserve">CSLAP reports 12:30-4:30</w:t>
+            </w:r>
+          </w:p>
+        </w:tc>
+        <w:tc>
+          <w:p>
+            <w:pPr>
+              <w:pStyle w:val="Compact"/>
+              <w:jc w:val="right"/>
+            </w:pPr>
+            <w:r>
+              <w:t xml:space="preserve">4.0</w:t>
+            </w:r>
+          </w:p>
+        </w:tc>
+        <w:tc>
+          <w:p>
+            <w:pPr>
+              <w:pStyle w:val="Compact"/>
+              <w:jc w:val="right"/>
+            </w:pPr>
+            <w:r>
+              <w:t xml:space="preserve">4.00</w:t>
+            </w:r>
+          </w:p>
+        </w:tc>
+        <w:tc>
+          <w:p>
+            <w:pPr>
+              <w:pStyle w:val="Compact"/>
+              <w:jc w:val="left"/>
+            </w:pPr>
+            <w:r>
+              <w:t xml:space="preserve">NA</w:t>
+            </w:r>
+          </w:p>
+        </w:tc>
+        <w:tc>
+          <w:p>
+            <w:pPr>
+              <w:pStyle w:val="Compact"/>
+              <w:jc w:val="left"/>
+            </w:pPr>
+            <w:r>
+              <w:t xml:space="preserve">NA</w:t>
+            </w:r>
+          </w:p>
+        </w:tc>
+        <w:tc>
+          <w:p>
+            <w:pPr>
+              <w:pStyle w:val="Compact"/>
+              <w:jc w:val="left"/>
+            </w:pPr>
+            <w:r>
+              <w:t xml:space="preserve">Generated start-finish lake 2019 lake report to test template and update format, sent to KS</w:t>
             </w:r>
           </w:p>
         </w:tc>
@@ -2238,18 +2541,29 @@
               <w:jc w:val="left"/>
             </w:pPr>
             <w:r>
-              <w:t xml:space="preserve">CSLAP Briefing Edits</w:t>
-            </w:r>
-          </w:p>
-        </w:tc>
-        <w:tc>
-          <w:p>
-            <w:pPr>
-              <w:pStyle w:val="Compact"/>
-              <w:jc w:val="right"/>
-            </w:pPr>
-            <w:r>
-              <w:t xml:space="preserve">0.00</w:t>
+              <w:t xml:space="preserve">CSLAP PROCESSING 2019 DATA</w:t>
+            </w:r>
+          </w:p>
+        </w:tc>
+        <w:tc>
+          <w:p>
+            <w:pPr>
+              <w:pStyle w:val="Compact"/>
+              <w:jc w:val="left"/>
+            </w:pPr>
+            <w:r>
+              <w:t xml:space="preserve">CSLAP reports 9:00-10:00</w:t>
+            </w:r>
+          </w:p>
+        </w:tc>
+        <w:tc>
+          <w:p>
+            <w:pPr>
+              <w:pStyle w:val="Compact"/>
+              <w:jc w:val="right"/>
+            </w:pPr>
+            <w:r>
+              <w:t xml:space="preserve">1.0</w:t>
             </w:r>
           </w:p>
         </w:tc>
@@ -2293,7 +2607,7 @@
               <w:jc w:val="left"/>
             </w:pPr>
             <w:r>
-              <w:t xml:space="preserve">Getting close to having a draft to share for comments/review</w:t>
+              <w:t xml:space="preserve">NA</w:t>
             </w:r>
           </w:p>
         </w:tc>
@@ -2317,29 +2631,40 @@
               <w:jc w:val="left"/>
             </w:pPr>
             <w:r>
-              <w:t xml:space="preserve">CSLAP Briefing Edits 9:45-12:00</w:t>
-            </w:r>
-          </w:p>
-        </w:tc>
-        <w:tc>
-          <w:p>
-            <w:pPr>
-              <w:pStyle w:val="Compact"/>
-              <w:jc w:val="right"/>
-            </w:pPr>
-            <w:r>
-              <w:t xml:space="preserve">2.25</w:t>
-            </w:r>
-          </w:p>
-        </w:tc>
-        <w:tc>
-          <w:p>
-            <w:pPr>
-              <w:pStyle w:val="Compact"/>
-              <w:jc w:val="right"/>
-            </w:pPr>
-            <w:r>
-              <w:t xml:space="preserve">1.50</w:t>
+              <w:t xml:space="preserve">GENERAL/SECTION</w:t>
+            </w:r>
+          </w:p>
+        </w:tc>
+        <w:tc>
+          <w:p>
+            <w:pPr>
+              <w:pStyle w:val="Compact"/>
+              <w:jc w:val="left"/>
+            </w:pPr>
+            <w:r>
+              <w:t xml:space="preserve">Section daily call 10:00-10:30</w:t>
+            </w:r>
+          </w:p>
+        </w:tc>
+        <w:tc>
+          <w:p>
+            <w:pPr>
+              <w:pStyle w:val="Compact"/>
+              <w:jc w:val="right"/>
+            </w:pPr>
+            <w:r>
+              <w:t xml:space="preserve">0.5</w:t>
+            </w:r>
+          </w:p>
+        </w:tc>
+        <w:tc>
+          <w:p>
+            <w:pPr>
+              <w:pStyle w:val="Compact"/>
+              <w:jc w:val="right"/>
+            </w:pPr>
+            <w:r>
+              <w:t xml:space="preserve">0.75</w:t>
             </w:r>
           </w:p>
         </w:tc>
@@ -2396,62 +2721,73 @@
               <w:jc w:val="left"/>
             </w:pPr>
             <w:r>
-              <w:t xml:space="preserve">CSLAP Correspondence UFI, NM</w:t>
-            </w:r>
-          </w:p>
-        </w:tc>
-        <w:tc>
-          <w:p>
-            <w:pPr>
-              <w:pStyle w:val="Compact"/>
-              <w:jc w:val="right"/>
-            </w:pPr>
-            <w:r>
-              <w:t xml:space="preserve">0.00</w:t>
-            </w:r>
-          </w:p>
-        </w:tc>
-        <w:tc>
-          <w:p>
-            <w:pPr>
-              <w:pStyle w:val="Compact"/>
-              <w:jc w:val="right"/>
-            </w:pPr>
-            <w:r>
-              <w:t xml:space="preserve">0.75</w:t>
-            </w:r>
-          </w:p>
-        </w:tc>
-        <w:tc>
-          <w:p>
-            <w:pPr>
-              <w:pStyle w:val="Compact"/>
-              <w:jc w:val="left"/>
-            </w:pPr>
-            <w:r>
-              <w:t xml:space="preserve">NA</w:t>
-            </w:r>
-          </w:p>
-        </w:tc>
-        <w:tc>
-          <w:p>
-            <w:pPr>
-              <w:pStyle w:val="Compact"/>
-              <w:jc w:val="left"/>
-            </w:pPr>
-            <w:r>
-              <w:t xml:space="preserve">NA</w:t>
-            </w:r>
-          </w:p>
-        </w:tc>
-        <w:tc>
-          <w:p>
-            <w:pPr>
-              <w:pStyle w:val="Compact"/>
-              <w:jc w:val="left"/>
-            </w:pPr>
-            <w:r>
-              <w:t xml:space="preserve">Sent shipping codes to UFI with instructions, lat/long CSLAP location file to Nancy</w:t>
+              <w:t xml:space="preserve">GENERAL/SECTION</w:t>
+            </w:r>
+          </w:p>
+        </w:tc>
+        <w:tc>
+          <w:p>
+            <w:pPr>
+              <w:pStyle w:val="Compact"/>
+              <w:jc w:val="left"/>
+            </w:pPr>
+            <w:r>
+              <w:t xml:space="preserve">Setup/emails/voicemail 8:30-9:00</w:t>
+            </w:r>
+          </w:p>
+        </w:tc>
+        <w:tc>
+          <w:p>
+            <w:pPr>
+              <w:pStyle w:val="Compact"/>
+              <w:jc w:val="right"/>
+            </w:pPr>
+            <w:r>
+              <w:t xml:space="preserve">0.5</w:t>
+            </w:r>
+          </w:p>
+        </w:tc>
+        <w:tc>
+          <w:p>
+            <w:pPr>
+              <w:pStyle w:val="Compact"/>
+              <w:jc w:val="right"/>
+            </w:pPr>
+            <w:r>
+              <w:t xml:space="preserve">0.50</w:t>
+            </w:r>
+          </w:p>
+        </w:tc>
+        <w:tc>
+          <w:p>
+            <w:pPr>
+              <w:pStyle w:val="Compact"/>
+              <w:jc w:val="left"/>
+            </w:pPr>
+            <w:r>
+              <w:t xml:space="preserve">NA</w:t>
+            </w:r>
+          </w:p>
+        </w:tc>
+        <w:tc>
+          <w:p>
+            <w:pPr>
+              <w:pStyle w:val="Compact"/>
+              <w:jc w:val="left"/>
+            </w:pPr>
+            <w:r>
+              <w:t xml:space="preserve">NA</w:t>
+            </w:r>
+          </w:p>
+        </w:tc>
+        <w:tc>
+          <w:p>
+            <w:pPr>
+              <w:pStyle w:val="Compact"/>
+              <w:jc w:val="left"/>
+            </w:pPr>
+            <w:r>
+              <w:t xml:space="preserve">NA</w:t>
             </w:r>
           </w:p>
         </w:tc>
@@ -2475,402 +2811,29 @@
               <w:jc w:val="left"/>
             </w:pPr>
             <w:r>
-              <w:t xml:space="preserve">Emails/DO-pH/ADK discussion</w:t>
-            </w:r>
-          </w:p>
-        </w:tc>
-        <w:tc>
-          <w:p>
-            <w:pPr>
-              <w:pStyle w:val="Compact"/>
-              <w:jc w:val="right"/>
-            </w:pPr>
-            <w:r>
-              <w:t xml:space="preserve">0.00</w:t>
-            </w:r>
-          </w:p>
-        </w:tc>
-        <w:tc>
-          <w:p>
-            <w:pPr>
-              <w:pStyle w:val="Compact"/>
-              <w:jc w:val="right"/>
-            </w:pPr>
-            <w:r>
-              <w:t xml:space="preserve">1.00</w:t>
-            </w:r>
-          </w:p>
-        </w:tc>
-        <w:tc>
-          <w:p>
-            <w:pPr>
-              <w:pStyle w:val="Compact"/>
-              <w:jc w:val="left"/>
-            </w:pPr>
-            <w:r>
-              <w:t xml:space="preserve">NA</w:t>
-            </w:r>
-          </w:p>
-        </w:tc>
-        <w:tc>
-          <w:p>
-            <w:pPr>
-              <w:pStyle w:val="Compact"/>
-              <w:jc w:val="left"/>
-            </w:pPr>
-            <w:r>
-              <w:t xml:space="preserve">NA</w:t>
-            </w:r>
-          </w:p>
-        </w:tc>
-        <w:tc>
-          <w:p>
-            <w:pPr>
-              <w:pStyle w:val="Compact"/>
-              <w:jc w:val="left"/>
-            </w:pPr>
-            <w:r>
-              <w:t xml:space="preserve">Teams chat with MK and AO</w:t>
-            </w:r>
-          </w:p>
-        </w:tc>
-      </w:tr>
-      <w:tr>
-        <w:tc>
-          <w:p>
-            <w:pPr>
-              <w:pStyle w:val="Compact"/>
-              <w:jc w:val="left"/>
-            </w:pPr>
-            <w:r>
-              <w:t xml:space="preserve">Stephanie June</w:t>
-            </w:r>
-          </w:p>
-        </w:tc>
-        <w:tc>
-          <w:p>
-            <w:pPr>
-              <w:pStyle w:val="Compact"/>
-              <w:jc w:val="left"/>
-            </w:pPr>
-            <w:r>
-              <w:t xml:space="preserve">Feasibility Report Call 2:30-3:30</w:t>
-            </w:r>
-          </w:p>
-        </w:tc>
-        <w:tc>
-          <w:p>
-            <w:pPr>
-              <w:pStyle w:val="Compact"/>
-              <w:jc w:val="right"/>
-            </w:pPr>
-            <w:r>
-              <w:t xml:space="preserve">1.00</w:t>
-            </w:r>
-          </w:p>
-        </w:tc>
-        <w:tc>
-          <w:p>
-            <w:pPr>
-              <w:pStyle w:val="Compact"/>
-              <w:jc w:val="right"/>
-            </w:pPr>
-            <w:r>
-              <w:t xml:space="preserve">1.00</w:t>
-            </w:r>
-          </w:p>
-        </w:tc>
-        <w:tc>
-          <w:p>
-            <w:pPr>
-              <w:pStyle w:val="Compact"/>
-              <w:jc w:val="left"/>
-            </w:pPr>
-            <w:r>
-              <w:t xml:space="preserve">NA</w:t>
-            </w:r>
-          </w:p>
-        </w:tc>
-        <w:tc>
-          <w:p>
-            <w:pPr>
-              <w:pStyle w:val="Compact"/>
-              <w:jc w:val="left"/>
-            </w:pPr>
-            <w:r>
-              <w:t xml:space="preserve">NA</w:t>
-            </w:r>
-          </w:p>
-        </w:tc>
-        <w:tc>
-          <w:p>
-            <w:pPr>
-              <w:pStyle w:val="Compact"/>
-              <w:jc w:val="left"/>
-            </w:pPr>
-            <w:r>
-              <w:t xml:space="preserve">Talk through outstanding questions with KS</w:t>
-            </w:r>
-          </w:p>
-        </w:tc>
-      </w:tr>
-      <w:tr>
-        <w:tc>
-          <w:p>
-            <w:pPr>
-              <w:pStyle w:val="Compact"/>
-              <w:jc w:val="left"/>
-            </w:pPr>
-            <w:r>
-              <w:t xml:space="preserve">Stephanie June</w:t>
-            </w:r>
-          </w:p>
-        </w:tc>
-        <w:tc>
-          <w:p>
-            <w:pPr>
-              <w:pStyle w:val="Compact"/>
-              <w:jc w:val="left"/>
-            </w:pPr>
-            <w:r>
-              <w:t xml:space="preserve">Finalize Feasibility Edits 3:30-4:30</w:t>
-            </w:r>
-          </w:p>
-        </w:tc>
-        <w:tc>
-          <w:p>
-            <w:pPr>
-              <w:pStyle w:val="Compact"/>
-              <w:jc w:val="right"/>
-            </w:pPr>
-            <w:r>
-              <w:t xml:space="preserve">1.00</w:t>
-            </w:r>
-          </w:p>
-        </w:tc>
-        <w:tc>
-          <w:p>
-            <w:pPr>
-              <w:pStyle w:val="Compact"/>
-              <w:jc w:val="right"/>
-            </w:pPr>
-            <w:r>
-              <w:t xml:space="preserve">1.00</w:t>
-            </w:r>
-          </w:p>
-        </w:tc>
-        <w:tc>
-          <w:p>
-            <w:pPr>
-              <w:pStyle w:val="Compact"/>
-              <w:jc w:val="left"/>
-            </w:pPr>
-            <w:r>
-              <w:t xml:space="preserve">NA</w:t>
-            </w:r>
-          </w:p>
-        </w:tc>
-        <w:tc>
-          <w:p>
-            <w:pPr>
-              <w:pStyle w:val="Compact"/>
-              <w:jc w:val="left"/>
-            </w:pPr>
-            <w:r>
-              <w:t xml:space="preserve">NA</w:t>
-            </w:r>
-          </w:p>
-        </w:tc>
-        <w:tc>
-          <w:p>
-            <w:pPr>
-              <w:pStyle w:val="Compact"/>
-              <w:jc w:val="left"/>
-            </w:pPr>
-            <w:r>
-              <w:t xml:space="preserve">NA</w:t>
-            </w:r>
-          </w:p>
-        </w:tc>
-      </w:tr>
-      <w:tr>
-        <w:tc>
-          <w:p>
-            <w:pPr>
-              <w:pStyle w:val="Compact"/>
-              <w:jc w:val="left"/>
-            </w:pPr>
-            <w:r>
-              <w:t xml:space="preserve">Stephanie June</w:t>
-            </w:r>
-          </w:p>
-        </w:tc>
-        <w:tc>
-          <w:p>
-            <w:pPr>
-              <w:pStyle w:val="Compact"/>
-              <w:jc w:val="left"/>
-            </w:pPr>
-            <w:r>
-              <w:t xml:space="preserve">Governor’s Annoucement</w:t>
-            </w:r>
-          </w:p>
-        </w:tc>
-        <w:tc>
-          <w:p>
-            <w:pPr>
-              <w:pStyle w:val="Compact"/>
-              <w:jc w:val="right"/>
-            </w:pPr>
-            <w:r>
-              <w:t xml:space="preserve">0.00</w:t>
-            </w:r>
-          </w:p>
-        </w:tc>
-        <w:tc>
-          <w:p>
-            <w:pPr>
-              <w:pStyle w:val="Compact"/>
-              <w:jc w:val="right"/>
-            </w:pPr>
-            <w:r>
-              <w:t xml:space="preserve">0.00</w:t>
-            </w:r>
-          </w:p>
-        </w:tc>
-        <w:tc>
-          <w:p>
-            <w:pPr>
-              <w:pStyle w:val="Compact"/>
-              <w:jc w:val="left"/>
-            </w:pPr>
-            <w:r>
-              <w:t xml:space="preserve">NA</w:t>
-            </w:r>
-          </w:p>
-        </w:tc>
-        <w:tc>
-          <w:p>
-            <w:pPr>
-              <w:pStyle w:val="Compact"/>
-              <w:jc w:val="left"/>
-            </w:pPr>
-            <w:r>
-              <w:t xml:space="preserve">NA</w:t>
-            </w:r>
-          </w:p>
-        </w:tc>
-        <w:tc>
-          <w:p>
-            <w:pPr>
-              <w:pStyle w:val="Compact"/>
-              <w:jc w:val="left"/>
-            </w:pPr>
-            <w:r>
-              <w:t xml:space="preserve">NA</w:t>
-            </w:r>
-          </w:p>
-        </w:tc>
-      </w:tr>
-      <w:tr>
-        <w:tc>
-          <w:p>
-            <w:pPr>
-              <w:pStyle w:val="Compact"/>
-              <w:jc w:val="left"/>
-            </w:pPr>
-            <w:r>
-              <w:t xml:space="preserve">Stephanie June</w:t>
-            </w:r>
-          </w:p>
-        </w:tc>
-        <w:tc>
-          <w:p>
-            <w:pPr>
-              <w:pStyle w:val="Compact"/>
-              <w:jc w:val="left"/>
-            </w:pPr>
-            <w:r>
-              <w:t xml:space="preserve">Plan for tomorrow 2:15-2:30</w:t>
-            </w:r>
-          </w:p>
-        </w:tc>
-        <w:tc>
-          <w:p>
-            <w:pPr>
-              <w:pStyle w:val="Compact"/>
-              <w:jc w:val="right"/>
-            </w:pPr>
-            <w:r>
-              <w:t xml:space="preserve">0.25</w:t>
-            </w:r>
-          </w:p>
-        </w:tc>
-        <w:tc>
-          <w:p>
-            <w:pPr>
-              <w:pStyle w:val="Compact"/>
-              <w:jc w:val="right"/>
-            </w:pPr>
-            <w:r>
-              <w:t xml:space="preserve">0.25</w:t>
-            </w:r>
-          </w:p>
-        </w:tc>
-        <w:tc>
-          <w:p>
-            <w:pPr>
-              <w:pStyle w:val="Compact"/>
-              <w:jc w:val="left"/>
-            </w:pPr>
-            <w:r>
-              <w:t xml:space="preserve">NA</w:t>
-            </w:r>
-          </w:p>
-        </w:tc>
-        <w:tc>
-          <w:p>
-            <w:pPr>
-              <w:pStyle w:val="Compact"/>
-              <w:jc w:val="left"/>
-            </w:pPr>
-            <w:r>
-              <w:t xml:space="preserve">NA</w:t>
-            </w:r>
-          </w:p>
-        </w:tc>
-        <w:tc>
-          <w:p>
-            <w:pPr>
-              <w:pStyle w:val="Compact"/>
-              <w:jc w:val="left"/>
-            </w:pPr>
-            <w:r>
-              <w:t xml:space="preserve">NA</w:t>
-            </w:r>
-          </w:p>
-        </w:tc>
-      </w:tr>
-      <w:tr>
-        <w:tc>
-          <w:p>
-            <w:pPr>
-              <w:pStyle w:val="Compact"/>
-              <w:jc w:val="left"/>
-            </w:pPr>
-            <w:r>
-              <w:t xml:space="preserve">Stephanie June</w:t>
-            </w:r>
-          </w:p>
-        </w:tc>
-        <w:tc>
-          <w:p>
-            <w:pPr>
-              <w:pStyle w:val="Compact"/>
-              <w:jc w:val="left"/>
-            </w:pPr>
-            <w:r>
-              <w:t xml:space="preserve">Section daily call 9:00-9:45</w:t>
+              <w:t xml:space="preserve">HABS MITIGATION</w:t>
+            </w:r>
+          </w:p>
+        </w:tc>
+        <w:tc>
+          <w:p>
+            <w:pPr>
+              <w:pStyle w:val="Compact"/>
+              <w:jc w:val="left"/>
+            </w:pPr>
+            <w:r>
+              <w:t xml:space="preserve">Teams channel HABs Mitigation</w:t>
+            </w:r>
+          </w:p>
+        </w:tc>
+        <w:tc>
+          <w:p>
+            <w:pPr>
+              <w:pStyle w:val="Compact"/>
+              <w:jc w:val="right"/>
+            </w:pPr>
+            <w:r>
+              <w:t xml:space="preserve">0.0</w:t>
             </w:r>
           </w:p>
         </w:tc>
@@ -2889,122 +2852,32 @@
           <w:p>
             <w:pPr>
               <w:pStyle w:val="Compact"/>
-              <w:jc w:val="right"/>
-            </w:pPr>
-            <w:r>
-              <w:t xml:space="preserve">0.50</w:t>
-            </w:r>
-          </w:p>
-        </w:tc>
-        <w:tc>
-          <w:p>
-            <w:pPr>
-              <w:pStyle w:val="Compact"/>
-              <w:jc w:val="left"/>
-            </w:pPr>
-            <w:r>
-              <w:t xml:space="preserve">NA</w:t>
-            </w:r>
-          </w:p>
-        </w:tc>
-        <w:tc>
-          <w:p>
-            <w:pPr>
-              <w:pStyle w:val="Compact"/>
-              <w:jc w:val="left"/>
-            </w:pPr>
-            <w:r>
-              <w:t xml:space="preserve">NA</w:t>
-            </w:r>
-          </w:p>
-        </w:tc>
-        <w:tc>
-          <w:p>
-            <w:pPr>
-              <w:pStyle w:val="Compact"/>
-              <w:jc w:val="left"/>
-            </w:pPr>
-            <w:r>
-              <w:t xml:space="preserve">NA</w:t>
-            </w:r>
-          </w:p>
-        </w:tc>
-      </w:tr>
-      <w:tr>
-        <w:tc>
-          <w:p>
-            <w:pPr>
-              <w:pStyle w:val="Compact"/>
-              <w:jc w:val="left"/>
-            </w:pPr>
-            <w:r>
-              <w:t xml:space="preserve">Stephanie June</w:t>
-            </w:r>
-          </w:p>
-        </w:tc>
-        <w:tc>
-          <w:p>
-            <w:pPr>
-              <w:pStyle w:val="Compact"/>
-              <w:jc w:val="left"/>
-            </w:pPr>
-            <w:r>
-              <w:t xml:space="preserve">Setup/emails/voicemail 8:30-9:00</w:t>
-            </w:r>
-          </w:p>
-        </w:tc>
-        <w:tc>
-          <w:p>
-            <w:pPr>
-              <w:pStyle w:val="Compact"/>
-              <w:jc w:val="right"/>
-            </w:pPr>
-            <w:r>
-              <w:t xml:space="preserve">0.50</w:t>
-            </w:r>
-          </w:p>
-        </w:tc>
-        <w:tc>
-          <w:p>
-            <w:pPr>
-              <w:pStyle w:val="Compact"/>
-              <w:jc w:val="right"/>
-            </w:pPr>
-            <w:r>
-              <w:t xml:space="preserve">0.50</w:t>
-            </w:r>
-          </w:p>
-        </w:tc>
-        <w:tc>
-          <w:p>
-            <w:pPr>
-              <w:pStyle w:val="Compact"/>
-              <w:jc w:val="left"/>
-            </w:pPr>
-            <w:r>
-              <w:t xml:space="preserve">NA</w:t>
-            </w:r>
-          </w:p>
-        </w:tc>
-        <w:tc>
-          <w:p>
-            <w:pPr>
-              <w:pStyle w:val="Compact"/>
-              <w:jc w:val="left"/>
-            </w:pPr>
-            <w:r>
-              <w:t xml:space="preserve">NA</w:t>
-            </w:r>
-          </w:p>
-        </w:tc>
-        <w:tc>
-          <w:p>
-            <w:pPr>
-              <w:pStyle w:val="Compact"/>
-              <w:jc w:val="left"/>
-            </w:pPr>
-            <w:r>
-              <w:t xml:space="preserve">Email response to Buckingham Pond</w:t>
+              <w:jc w:val="left"/>
+            </w:pPr>
+            <w:r>
+              <w:t xml:space="preserve">NA</w:t>
+            </w:r>
+          </w:p>
+        </w:tc>
+        <w:tc>
+          <w:p>
+            <w:pPr>
+              <w:pStyle w:val="Compact"/>
+              <w:jc w:val="left"/>
+            </w:pPr>
+            <w:r>
+              <w:t xml:space="preserve">NA</w:t>
+            </w:r>
+          </w:p>
+        </w:tc>
+        <w:tc>
+          <w:p>
+            <w:pPr>
+              <w:pStyle w:val="Compact"/>
+              <w:jc w:val="left"/>
+            </w:pPr>
+            <w:r>
+              <w:t xml:space="preserve">Set up channel with OneNote tab for HABITATS, message to other projects to do the same</w:t>
             </w:r>
           </w:p>
         </w:tc>
@@ -3411,7 +3284,7 @@
     </w:lvl>
   </w:abstractNum>
   <w:abstractNum w:abstractNumId="990">
-    <w:nsid w:val="eb2db7c9"/>
+    <w:nsid w:val="c87fdf89"/>
     <w:multiLevelType w:val="multilevel"/>
     <w:lvl w:ilvl="0">
       <w:numFmt w:val="bullet"/>

</xml_diff>